<commit_message>
Added Saving/Loading. Moved FPS control to TimeController. Added ProcessManager. Switched from window.setInterval(this.loop) to requestAnimationFrame(this.loop). Added Settings. Changed combat canvas size from 1600x1600 to 960x960. Added createEnum() and enums. Created TextureLoader.
</commit_message>
<xml_diff>
--- a/Design Doc.docx
+++ b/Design Doc.docx
@@ -29,6 +29,69 @@
       </w:r>
     </w:p>
     <w:p/>
+    <w:p/>
+    <w:p/>
+    <w:p>
+      <w:r>
+        <w:t>ORDER:</w:t>
+      </w:r>
+    </w:p>
+    <w:p>
+      <w:r>
+        <w:t>Settings</w:t>
+      </w:r>
+    </w:p>
+    <w:p>
+      <w:r>
+        <w:t>Save settings/settings profile</w:t>
+      </w:r>
+    </w:p>
+    <w:p>
+      <w:r>
+        <w:t>Block health display settings</w:t>
+      </w:r>
+    </w:p>
+    <w:p>
+      <w:r>
+        <w:t>Block health display real angle vs fast angle</w:t>
+      </w:r>
+    </w:p>
+    <w:p>
+      <w:r>
+        <w:t>Block health display health left to right</w:t>
+      </w:r>
+    </w:p>
+    <w:p>
+      <w:r>
+        <w:t>Option to not display any of them</w:t>
+      </w:r>
+    </w:p>
+    <w:p>
+      <w:r>
+        <w:t>Block health percentage and option</w:t>
+      </w:r>
+    </w:p>
+    <w:p>
+      <w:r>
+        <w:t>Can have any or none of the health displays</w:t>
+      </w:r>
+    </w:p>
+    <w:p>
+      <w:r>
+        <w:t>Block health makes the block fade and opt</w:t>
+      </w:r>
+      <w:r>
+        <w:t>i</w:t>
+      </w:r>
+      <w:r>
+        <w:t>on</w:t>
+      </w:r>
+    </w:p>
+    <w:p>
+      <w:r>
+        <w:t>UIState and UIPanel ShowHideUI</w:t>
+      </w:r>
+    </w:p>
     <w:sectPr>
       <w:pgSz w:w="12240" w:h="15840"/>
       <w:pgMar w:top="1440" w:right="1440" w:bottom="1440" w:left="1440" w:header="720" w:footer="720" w:gutter="0"/>

</xml_diff>

<commit_message>
Renamed structs folder to struct
</commit_message>
<xml_diff>
--- a/Design Doc.docx
+++ b/Design Doc.docx
@@ -32,65 +32,75 @@
     <w:p/>
     <w:p/>
     <w:p>
+      <w:proofErr w:type="spellStart"/>
       <w:r>
         <w:t>ORDER:</w:t>
       </w:r>
+      <w:proofErr w:type="spellEnd"/>
     </w:p>
     <w:p>
       <w:r>
-        <w:t>Settings</w:t>
+        <w:t>Block health display settings</w:t>
       </w:r>
     </w:p>
     <w:p>
       <w:r>
-        <w:t>Save settings/settings profile</w:t>
+        <w:t>Block health display real angle vs fast angle</w:t>
       </w:r>
     </w:p>
     <w:p>
       <w:r>
-        <w:t>Block health display settings</w:t>
+        <w:t>Block health display health left to right</w:t>
       </w:r>
     </w:p>
     <w:p>
       <w:r>
-        <w:t>Block health display real angle vs fast angle</w:t>
+        <w:t>Option to not display any of them</w:t>
       </w:r>
     </w:p>
     <w:p>
       <w:r>
-        <w:t>Block health display health left to right</w:t>
+        <w:t>Block health percentage and option</w:t>
       </w:r>
     </w:p>
     <w:p>
       <w:r>
-        <w:t>Option to not display any of them</w:t>
+        <w:t>Can have any or none of the health displays</w:t>
       </w:r>
     </w:p>
     <w:p>
       <w:r>
-        <w:t>Block health percentage and option</w:t>
+        <w:t>Block health makes the block fade and opt</w:t>
+      </w:r>
+      <w:r>
+        <w:t>i</w:t>
+      </w:r>
+      <w:r>
+        <w:t>on</w:t>
       </w:r>
     </w:p>
     <w:p>
-      <w:r>
-        <w:t>Can have any or none of the health displays</w:t>
-      </w:r>
-    </w:p>
-    <w:p>
-      <w:r>
-        <w:t>Block health makes the block fade and opt</w:t>
-      </w:r>
-      <w:r>
-        <w:t>i</w:t>
-      </w:r>
-      <w:r>
-        <w:t>on</w:t>
-      </w:r>
-    </w:p>
-    <w:p>
-      <w:r>
-        <w:t>UIState and UIPanel ShowHideUI</w:t>
-      </w:r>
+      <w:proofErr w:type="spellStart"/>
+      <w:r>
+        <w:t>UIState</w:t>
+      </w:r>
+      <w:proofErr w:type="spellEnd"/>
+      <w:r>
+        <w:t xml:space="preserve"> and </w:t>
+      </w:r>
+      <w:proofErr w:type="spellStart"/>
+      <w:r>
+        <w:t>UIPanel</w:t>
+      </w:r>
+      <w:proofErr w:type="spellEnd"/>
+      <w:r>
+        <w:t xml:space="preserve"> </w:t>
+      </w:r>
+      <w:proofErr w:type="spellStart"/>
+      <w:r>
+        <w:t>ShowHideUI</w:t>
+      </w:r>
+      <w:proofErr w:type="spellEnd"/>
     </w:p>
     <w:sectPr>
       <w:pgSz w:w="12240" w:h="15840"/>

</xml_diff>

<commit_message>
Added Block health display settings, including text and outlines.
</commit_message>
<xml_diff>
--- a/Design Doc.docx
+++ b/Design Doc.docx
@@ -32,11 +32,9 @@
     <w:p/>
     <w:p/>
     <w:p>
-      <w:proofErr w:type="spellStart"/>
       <w:r>
         <w:t>ORDER:</w:t>
       </w:r>
-      <w:proofErr w:type="spellEnd"/>
     </w:p>
     <w:p>
       <w:r>
@@ -45,27 +43,7 @@
     </w:p>
     <w:p>
       <w:r>
-        <w:t>Block health display real angle vs fast angle</w:t>
-      </w:r>
-    </w:p>
-    <w:p>
-      <w:r>
-        <w:t>Block health display health left to right</w:t>
-      </w:r>
-    </w:p>
-    <w:p>
-      <w:r>
-        <w:t>Option to not display any of them</w:t>
-      </w:r>
-    </w:p>
-    <w:p>
-      <w:r>
-        <w:t>Block health percentage and option</w:t>
-      </w:r>
-    </w:p>
-    <w:p>
-      <w:r>
-        <w:t>Can have any or none of the health displays</w:t>
+        <w:t>Display settings separate from gameplay settings in load files</w:t>
       </w:r>
     </w:p>
     <w:p>
@@ -80,27 +58,9 @@
       </w:r>
     </w:p>
     <w:p>
-      <w:proofErr w:type="spellStart"/>
       <w:r>
-        <w:t>UIState</w:t>
+        <w:t>UIState and UIPanel ShowHideUI</w:t>
       </w:r>
-      <w:proofErr w:type="spellEnd"/>
-      <w:r>
-        <w:t xml:space="preserve"> and </w:t>
-      </w:r>
-      <w:proofErr w:type="spellStart"/>
-      <w:r>
-        <w:t>UIPanel</w:t>
-      </w:r>
-      <w:proofErr w:type="spellEnd"/>
-      <w:r>
-        <w:t xml:space="preserve"> </w:t>
-      </w:r>
-      <w:proofErr w:type="spellStart"/>
-      <w:r>
-        <w:t>ShowHideUI</w:t>
-      </w:r>
-      <w:proofErr w:type="spellEnd"/>
     </w:p>
     <w:sectPr>
       <w:pgSz w:w="12240" w:h="15840"/>

</xml_diff>

<commit_message>
Added per second update and auto-save. Added Item and ItemID. Completing stages gives aether. Added PlayerInventory.
</commit_message>
<xml_diff>
--- a/Design Doc.docx
+++ b/Design Doc.docx
@@ -30,7 +30,6 @@
     </w:p>
     <w:p/>
     <w:p/>
-    <w:p/>
     <w:p>
       <w:r>
         <w:t>ORDER:</w:t>
@@ -38,28 +37,27 @@
     </w:p>
     <w:p>
       <w:r>
-        <w:t>Block health display settings</w:t>
+        <w:t>Player inventory</w:t>
       </w:r>
     </w:p>
     <w:p>
       <w:r>
-        <w:t>Display settings separate from gameplay settings in load files</w:t>
+        <w:t>Gain aether from finishing a stage</w:t>
       </w:r>
     </w:p>
     <w:p>
       <w:r>
-        <w:t>Block health makes the block fade and opt</w:t>
-      </w:r>
-      <w:r>
-        <w:t>i</w:t>
-      </w:r>
-      <w:r>
-        <w:t>on</w:t>
+        <w:t>Stage progression</w:t>
       </w:r>
     </w:p>
     <w:p>
       <w:r>
-        <w:t>UIState and UIPanel ShowHideUI</w:t>
+        <w:t>Stage bonus manager</w:t>
+      </w:r>
+    </w:p>
+    <w:p>
+      <w:r>
+        <w:t>Stage select ui</w:t>
       </w:r>
     </w:p>
     <w:sectPr>

</xml_diff>

<commit_message>
Changed device to be a UIElementDiv. Added uiState. Added sidebar (empty).
</commit_message>
<xml_diff>
--- a/Design Doc.docx
+++ b/Design Doc.docx
@@ -37,17 +37,25 @@
     </w:p>
     <w:p>
       <w:r>
-        <w:t>Player inventory</w:t>
+        <w:t>Look back over uiElement and uiState.  Is it actually the way I want with the overrides/post constructor?  Is there a better way?</w:t>
+      </w:r>
+      <w:r>
+        <w:t xml:space="preserve">  I could maybe make them separate objects and have common methods between them instead of inheriting from each other.  AKA, all inherit from uiElement, but have different implementations for rect?</w:t>
       </w:r>
     </w:p>
     <w:p>
       <w:r>
-        <w:t>Gain aether from finishing a stage</w:t>
+        <w:t>Side bar UI</w:t>
       </w:r>
     </w:p>
     <w:p>
       <w:r>
-        <w:t>Stage progression</w:t>
+        <w:t>Animations and UIState</w:t>
+      </w:r>
+    </w:p>
+    <w:p>
+      <w:r>
+        <w:t>Stage select ui</w:t>
       </w:r>
     </w:p>
     <w:p>
@@ -57,7 +65,7 @@
     </w:p>
     <w:p>
       <w:r>
-        <w:t>Stage select ui</w:t>
+        <w:t>Stage data saving</w:t>
       </w:r>
     </w:p>
     <w:sectPr>

</xml_diff>

<commit_message>
Added Equation and nodes.
</commit_message>
<xml_diff>
--- a/Design Doc.docx
+++ b/Design Doc.docx
@@ -36,68 +36,6 @@
       </w:r>
     </w:p>
     <w:p>
-      <w:proofErr w:type="spellStart"/>
-      <w:r>
-        <w:t>BigFloat</w:t>
-      </w:r>
-      <w:proofErr w:type="spellEnd"/>
-    </w:p>
-    <w:p>
-      <w:r>
-        <w:t xml:space="preserve">Does </w:t>
-      </w:r>
-      <w:proofErr w:type="spellStart"/>
-      <w:r>
-        <w:t>BigFloat</w:t>
-      </w:r>
-      <w:proofErr w:type="spellEnd"/>
-      <w:r>
-        <w:t xml:space="preserve"> work with denormalized numbers?</w:t>
-      </w:r>
-    </w:p>
-    <w:p>
-      <w:r>
-        <w:t xml:space="preserve">What’s the largest number I could have with </w:t>
-      </w:r>
-      <w:proofErr w:type="spellStart"/>
-      <w:r>
-        <w:t>BigFloat</w:t>
-      </w:r>
-      <w:proofErr w:type="spellEnd"/>
-      <w:r>
-        <w:t>?</w:t>
-      </w:r>
-    </w:p>
-    <w:p>
-      <w:r>
-        <w:t xml:space="preserve">Maybe use a </w:t>
-      </w:r>
-      <w:proofErr w:type="spellStart"/>
-      <w:r>
-        <w:t>bigint</w:t>
-      </w:r>
-      <w:proofErr w:type="spellEnd"/>
-      <w:r>
-        <w:t xml:space="preserve"> for exp instead?  What’s the max other functions like log could produce if I use </w:t>
-      </w:r>
-      <w:proofErr w:type="spellStart"/>
-      <w:r>
-        <w:t>bigint</w:t>
-      </w:r>
-      <w:proofErr w:type="spellEnd"/>
-      <w:r>
-        <w:t xml:space="preserve">?  Would it </w:t>
-      </w:r>
-      <w:proofErr w:type="gramStart"/>
-      <w:r>
-        <w:t>actually be</w:t>
-      </w:r>
-      <w:proofErr w:type="gramEnd"/>
-      <w:r>
-        <w:t xml:space="preserve"> worth it?  Is there a work around to make those limiting calculations work?</w:t>
-      </w:r>
-    </w:p>
-    <w:p>
       <w:r>
         <w:t>String equations</w:t>
       </w:r>
@@ -112,47 +50,18 @@
     </w:p>
     <w:p>
       <w:r>
-        <w:t xml:space="preserve">Possible to use an </w:t>
-      </w:r>
-      <w:proofErr w:type="spellStart"/>
-      <w:r>
-        <w:t>enum</w:t>
-      </w:r>
-      <w:proofErr w:type="spellEnd"/>
-      <w:r>
-        <w:t xml:space="preserve"> for names in some way with an array instead of </w:t>
-      </w:r>
-      <w:proofErr w:type="spellStart"/>
-      <w:r>
-        <w:t>dict</w:t>
-      </w:r>
-      <w:proofErr w:type="spellEnd"/>
-      <w:r>
-        <w:t>?</w:t>
-      </w:r>
-    </w:p>
-    <w:p>
-      <w:r>
-        <w:t>Make equations/</w:t>
-      </w:r>
-      <w:proofErr w:type="spellStart"/>
-      <w:r>
-        <w:t>equationfunctions</w:t>
-      </w:r>
-      <w:proofErr w:type="spellEnd"/>
-      <w:r>
-        <w:t xml:space="preserve"> dependent variables based on their equation string.</w:t>
-      </w:r>
-    </w:p>
-    <w:p>
-      <w:r>
-        <w:t xml:space="preserve">Stage select </w:t>
-      </w:r>
-      <w:proofErr w:type="spellStart"/>
-      <w:r>
-        <w:t>ui</w:t>
-      </w:r>
-      <w:proofErr w:type="spellEnd"/>
+        <w:t>Possible to use an enum for names in some way with an array instead of dict?</w:t>
+      </w:r>
+    </w:p>
+    <w:p>
+      <w:r>
+        <w:t>Make equations/equationfunctions dependent variables based on their equation string.</w:t>
+      </w:r>
+    </w:p>
+    <w:p>
+      <w:r>
+        <w:t>Stage select ui</w:t>
+      </w:r>
     </w:p>
     <w:p>
       <w:r>
@@ -171,43 +80,11 @@
     </w:p>
     <w:p>
       <w:r>
-        <w:t xml:space="preserve">Revisit line expanded </w:t>
-      </w:r>
-      <w:proofErr w:type="spellStart"/>
-      <w:r>
-        <w:t>rect</w:t>
-      </w:r>
-      <w:proofErr w:type="spellEnd"/>
-      <w:r>
-        <w:t xml:space="preserve"> intersection.  Should be able to check for collision, then use time at </w:t>
-      </w:r>
-      <w:proofErr w:type="spellStart"/>
-      <w:r>
-        <w:t>intercection</w:t>
-      </w:r>
-      <w:proofErr w:type="spellEnd"/>
-      <w:r>
-        <w:t xml:space="preserve"> with the block position to find the position of </w:t>
-      </w:r>
-      <w:proofErr w:type="spellStart"/>
-      <w:r>
-        <w:t>intercect</w:t>
-      </w:r>
-      <w:proofErr w:type="spellEnd"/>
-      <w:r>
-        <w:t xml:space="preserve"> and if it’s a corner/strait edge.</w:t>
+        <w:t>Revisit line expanded rect intersection.  Should be able to check for collision, then use time at intercection with the block position to find the position of intercect and if it’s a corner/strait edge.</w:t>
       </w:r>
       <w:r>
         <w:br/>
-        <w:t xml:space="preserve">Expanded </w:t>
-      </w:r>
-      <w:proofErr w:type="spellStart"/>
-      <w:r>
-        <w:t>rect</w:t>
-      </w:r>
-      <w:proofErr w:type="spellEnd"/>
-      <w:r>
-        <w:t xml:space="preserve"> only works for edge collisions.  Corners will give false positives.  When getting a hit, need to check if outside edge ranges.  If so, check for a corner collision using distance to corner.</w:t>
+        <w:t>Expanded rect only works for edge collisions.  Corners will give false positives.  When getting a hit, need to check if outside edge ranges.  If so, check for a corner collision using distance to corner.</w:t>
       </w:r>
       <w:r>
         <w:t xml:space="preserve">  (See </w:t>
@@ -220,19 +97,7 @@
           <w:rPr>
             <w:rStyle w:val="Hyperlink"/>
           </w:rPr>
-          <w:t>Circle - grid collis</w:t>
-        </w:r>
-        <w:r>
-          <w:rPr>
-            <w:rStyle w:val="Hyperlink"/>
-          </w:rPr>
-          <w:t>i</w:t>
-        </w:r>
-        <w:r>
-          <w:rPr>
-            <w:rStyle w:val="Hyperlink"/>
-          </w:rPr>
-          <w:t>ons</w:t>
+          <w:t>Circle - grid collisions</w:t>
         </w:r>
       </w:hyperlink>
       <w:r>

</xml_diff>

<commit_message>
Added levelTrackers and EquationVars
</commit_message>
<xml_diff>
--- a/Design Doc.docx
+++ b/Design Doc.docx
@@ -37,11 +37,16 @@
     </w:p>
     <w:p>
       <w:r>
-        <w:t>String equations</w:t>
-      </w:r>
-      <w:r>
-        <w:br/>
-        <w:t>From string to equation tree to function.</w:t>
+        <w:t xml:space="preserve">replace </w:t>
+      </w:r>
+      <w:r>
+        <w:t>playerLevel</w:t>
+      </w:r>
+      <w:r>
+        <w:t xml:space="preserve"> with generic level system from BlocksAII.</w:t>
+      </w:r>
+      <w:r>
+        <w:t xml:space="preserve">  / Incorperating EquationVar</w:t>
       </w:r>
       <w:r>
         <w:br/>
@@ -722,7 +727,6 @@
   <w:style w:type="character" w:default="1" w:styleId="DefaultParagraphFont">
     <w:name w:val="Default Paragraph Font"/>
     <w:uiPriority w:val="1"/>
-    <w:semiHidden/>
     <w:unhideWhenUsed/>
   </w:style>
   <w:style w:type="table" w:default="1" w:styleId="TableNormal">

</xml_diff>

<commit_message>
playerLevel saveLoadInfo. Zon.SaveLoadHelper_T clones when getting value. SaveLoadHelper_List saves the length. Temporary save delete on error until better system.
</commit_message>
<xml_diff>
--- a/Design Doc.docx
+++ b/Design Doc.docx
@@ -36,18 +36,27 @@
       </w:r>
     </w:p>
     <w:p>
-      <w:r>
-        <w:t xml:space="preserve">Check that new </w:t>
-      </w:r>
-      <w:proofErr w:type="spellStart"/>
       <w:proofErr w:type="gramStart"/>
       <w:r>
-        <w:t>levelEquation</w:t>
-      </w:r>
-      <w:proofErr w:type="spellEnd"/>
+        <w:t>Should</w:t>
+      </w:r>
       <w:proofErr w:type="gramEnd"/>
       <w:r>
-        <w:t xml:space="preserve"> values match original using 0-120 test.</w:t>
+        <w:t xml:space="preserve"> make a save data header </w:t>
+      </w:r>
+      <w:proofErr w:type="gramStart"/>
+      <w:r>
+        <w:t>for</w:t>
+      </w:r>
+      <w:proofErr w:type="gramEnd"/>
+      <w:r>
+        <w:t xml:space="preserve"> save files so I can have stuff like the date/time, player</w:t>
+      </w:r>
+      <w:r>
+        <w:t>/account</w:t>
+      </w:r>
+      <w:r>
+        <w:t xml:space="preserve"> name, date, game version.</w:t>
       </w:r>
     </w:p>
     <w:p>
@@ -869,6 +878,7 @@
   <w:style w:type="character" w:default="1" w:styleId="DefaultParagraphFont">
     <w:name w:val="Default Paragraph Font"/>
     <w:uiPriority w:val="1"/>
+    <w:semiHidden/>
     <w:unhideWhenUsed/>
   </w:style>
   <w:style w:type="table" w:default="1" w:styleId="TableNormal">

</xml_diff>

<commit_message>
Fixed ColorSetting using Variable.Value instead of ColorVar.
</commit_message>
<xml_diff>
--- a/Design Doc.docx
+++ b/Design Doc.docx
@@ -36,132 +36,39 @@
       </w:r>
     </w:p>
     <w:p>
-      <w:proofErr w:type="gramStart"/>
-      <w:r>
-        <w:t>Should</w:t>
-      </w:r>
-      <w:proofErr w:type="gramEnd"/>
-      <w:r>
-        <w:t xml:space="preserve"> make a save data header </w:t>
-      </w:r>
-      <w:proofErr w:type="gramStart"/>
-      <w:r>
-        <w:t>for</w:t>
-      </w:r>
-      <w:proofErr w:type="gramEnd"/>
-      <w:r>
-        <w:t xml:space="preserve"> save files so I can have stuff like the date/time, player</w:t>
-      </w:r>
-      <w:r>
-        <w:t>/account</w:t>
-      </w:r>
-      <w:r>
-        <w:t xml:space="preserve"> name, date, game version.</w:t>
-      </w:r>
-    </w:p>
-    <w:p>
-      <w:proofErr w:type="spellStart"/>
-      <w:r>
-        <w:t>EquationVar</w:t>
-      </w:r>
-      <w:proofErr w:type="spellEnd"/>
-      <w:r>
-        <w:t xml:space="preserve"> </w:t>
-      </w:r>
-      <w:proofErr w:type="gramStart"/>
-      <w:r>
-        <w:t>not</w:t>
-      </w:r>
-      <w:proofErr w:type="gramEnd"/>
-      <w:r>
-        <w:t xml:space="preserve"> </w:t>
-      </w:r>
-      <w:proofErr w:type="gramStart"/>
-      <w:r>
-        <w:t>checked/used</w:t>
-      </w:r>
-      <w:proofErr w:type="gramEnd"/>
-      <w:r>
-        <w:t xml:space="preserve"> yet.</w:t>
-      </w:r>
-    </w:p>
-    <w:p>
-      <w:r>
-        <w:t xml:space="preserve">This is needed to </w:t>
-      </w:r>
-      <w:proofErr w:type="gramStart"/>
-      <w:r>
-        <w:t>actually trigger</w:t>
-      </w:r>
-      <w:proofErr w:type="gramEnd"/>
-      <w:r>
-        <w:t xml:space="preserve"> on changed.  Maybe a new triple type that extends that replaces significand and </w:t>
-      </w:r>
-      <w:proofErr w:type="gramStart"/>
-      <w:r>
-        <w:t>exponent?:</w:t>
-      </w:r>
-      <w:proofErr w:type="gramEnd"/>
+      <w:r>
+        <w:t>Should make a save data header for save files so I can have stuff like the date/time, player/account name, date, game version.</w:t>
+      </w:r>
+    </w:p>
+    <w:p>
+      <w:r>
+        <w:t>EquationVar not checked/used yet.</w:t>
+      </w:r>
+    </w:p>
+    <w:p>
+      <w:r>
+        <w:t>This is needed to actually trigger on changed.  Maybe a new triple type that extends that replaces significand and exponent?:</w:t>
+      </w:r>
       <w:r>
         <w:br/>
       </w:r>
       <w:r>
         <w:tab/>
       </w:r>
-      <w:proofErr w:type="spellStart"/>
-      <w:proofErr w:type="gramStart"/>
-      <w:r>
-        <w:t>this.totalXP.value</w:t>
-      </w:r>
-      <w:proofErr w:type="gramEnd"/>
-      <w:r>
-        <w:t>.addI</w:t>
-      </w:r>
-      <w:proofErr w:type="spellEnd"/>
-      <w:r>
-        <w:t>(qty</w:t>
-      </w:r>
-      <w:proofErr w:type="gramStart"/>
-      <w:r>
-        <w:t>);</w:t>
-      </w:r>
-      <w:proofErr w:type="gramEnd"/>
-    </w:p>
-    <w:p>
-      <w:r>
-        <w:t xml:space="preserve">            </w:t>
-      </w:r>
-      <w:proofErr w:type="spellStart"/>
-      <w:proofErr w:type="gramStart"/>
-      <w:r>
-        <w:t>this.totalXP.onChanged</w:t>
-      </w:r>
-      <w:proofErr w:type="spellEnd"/>
-      <w:proofErr w:type="gramEnd"/>
-      <w:r>
-        <w:t>(</w:t>
-      </w:r>
-      <w:proofErr w:type="gramStart"/>
-      <w:r>
-        <w:t>);</w:t>
-      </w:r>
-      <w:proofErr w:type="gramEnd"/>
+      <w:r>
+        <w:t>this.totalXP.value.addI(qty);</w:t>
+      </w:r>
+    </w:p>
+    <w:p>
+      <w:r>
+        <w:t>            this.totalXP.onChanged();</w:t>
+      </w:r>
     </w:p>
     <w:p/>
     <w:p>
       <w:r>
-        <w:t xml:space="preserve">Stage </w:t>
-      </w:r>
-      <w:proofErr w:type="gramStart"/>
-      <w:r>
-        <w:t xml:space="preserve">select </w:t>
-      </w:r>
-      <w:proofErr w:type="spellStart"/>
-      <w:r>
-        <w:t>ui</w:t>
-      </w:r>
-      <w:proofErr w:type="spellEnd"/>
-      <w:proofErr w:type="gramEnd"/>
+        <w:t>Stage select ui</w:t>
+      </w:r>
     </w:p>
     <w:p>
       <w:r>
@@ -180,51 +87,11 @@
     </w:p>
     <w:p>
       <w:r>
-        <w:t xml:space="preserve">Revisit line expanded </w:t>
-      </w:r>
-      <w:proofErr w:type="spellStart"/>
-      <w:r>
-        <w:t>rect</w:t>
-      </w:r>
-      <w:proofErr w:type="spellEnd"/>
-      <w:r>
-        <w:t xml:space="preserve"> intersection.  Should be able to check for collision, then use time at </w:t>
-      </w:r>
-      <w:proofErr w:type="spellStart"/>
-      <w:r>
-        <w:t>intercection</w:t>
-      </w:r>
-      <w:proofErr w:type="spellEnd"/>
-      <w:r>
-        <w:t xml:space="preserve"> with the block position to find the position of </w:t>
-      </w:r>
-      <w:proofErr w:type="spellStart"/>
-      <w:r>
-        <w:t>intercect</w:t>
-      </w:r>
-      <w:proofErr w:type="spellEnd"/>
-      <w:r>
-        <w:t xml:space="preserve"> and if it’s a corner/strait edge.</w:t>
+        <w:t>Revisit line expanded rect intersection.  Should be able to check for collision, then use time at intercection with the block position to find the position of intercect and if it’s a corner/strait edge.</w:t>
       </w:r>
       <w:r>
         <w:br/>
-        <w:t xml:space="preserve">Expanded </w:t>
-      </w:r>
-      <w:proofErr w:type="spellStart"/>
-      <w:r>
-        <w:t>rect</w:t>
-      </w:r>
-      <w:proofErr w:type="spellEnd"/>
-      <w:r>
-        <w:t xml:space="preserve"> only works for edge collisions.  Corners will give false positives.  When getting a hit, </w:t>
-      </w:r>
-      <w:proofErr w:type="gramStart"/>
-      <w:r>
-        <w:t>need</w:t>
-      </w:r>
-      <w:proofErr w:type="gramEnd"/>
-      <w:r>
-        <w:t xml:space="preserve"> to check if outside edge ranges.  If so, check for a corner collision using distance to corner.</w:t>
+        <w:t>Expanded rect only works for edge collisions.  Corners will give false positives.  When getting a hit, need to check if outside edge ranges.  If so, check for a corner collision using distance to corner.</w:t>
       </w:r>
       <w:r>
         <w:t xml:space="preserve">  (See </w:t>
@@ -246,23 +113,33 @@
     </w:p>
     <w:p>
       <w:r>
-        <w:t xml:space="preserve">Save </w:t>
-      </w:r>
-      <w:proofErr w:type="gramStart"/>
-      <w:r>
-        <w:t>next</w:t>
-      </w:r>
-      <w:proofErr w:type="gramEnd"/>
-      <w:r>
-        <w:t xml:space="preserve"> collision.  When checking collisions, save </w:t>
-      </w:r>
-      <w:proofErr w:type="gramStart"/>
-      <w:r>
-        <w:t>next</w:t>
-      </w:r>
-      <w:proofErr w:type="gramEnd"/>
-      <w:r>
-        <w:t xml:space="preserve"> collision, and just count down towards it based on time.  Save time to collision and which block or wall.  </w:t>
+        <w:t xml:space="preserve">Save next collision.  When checking collisions, save next collision, and just count down towards it based on time.  Save time to collision and which block or wall.  </w:t>
+      </w:r>
+    </w:p>
+    <w:p>
+      <w:r>
+        <w:t>First time completion bonus of a special currency when finishing every 5</w:t>
+      </w:r>
+      <w:r>
+        <w:rPr>
+          <w:vertAlign w:val="superscript"/>
+        </w:rPr>
+        <w:t>th</w:t>
+      </w:r>
+      <w:r>
+        <w:t xml:space="preserve"> or 10</w:t>
+      </w:r>
+      <w:r>
+        <w:rPr>
+          <w:vertAlign w:val="superscript"/>
+        </w:rPr>
+        <w:t>th</w:t>
+      </w:r>
+      <w:r>
+        <w:t xml:space="preserve"> stage in each rebirth.</w:t>
+      </w:r>
+      <w:r>
+        <w:t xml:space="preserve">  Similar to F Titans.</w:t>
       </w:r>
     </w:p>
     <w:sectPr>

</xml_diff>

<commit_message>
Fixed addSpaces(). Changed setting names to PascalCase. SettingsPanel, BoolSettingsPanel, started UIntSettingsPanel Added global variables to Equation Changed LevelData block max health and stage completion functions to equations.
</commit_message>
<xml_diff>
--- a/Design Doc.docx
+++ b/Design Doc.docx
@@ -36,10 +36,16 @@
     </w:p>
     <w:p>
       <w:r>
-        <w:t>Display music files in a list.</w:t>
-      </w:r>
-      <w:r>
-        <w:br/>
+        <w:t>Setting UI panels</w:t>
+      </w:r>
+      <w:r>
+        <w:br/>
+        <w:t xml:space="preserve">Stage settings </w:t>
+      </w:r>
+      <w:r>
+        <w:br/>
+      </w:r>
+      <w:r>
         <w:t>Upload multiple music files at once.</w:t>
       </w:r>
       <w:r>
@@ -52,10 +58,6 @@
       </w:r>
       <w:r>
         <w:br/>
-        <w:t xml:space="preserve">Player can tap the screen to attack </w:t>
-      </w:r>
-      <w:r>
-        <w:br/>
         <w:t>Songs make large weakpoint areas</w:t>
       </w:r>
       <w:r>
@@ -68,12 +70,47 @@
       </w:r>
       <w:r>
         <w:br/>
-        <w:t>Stop music (Pause button that pauses the music)</w:t>
-      </w:r>
-      <w:r>
-        <w:br/>
         <w:t>Delete all songs button</w:t>
       </w:r>
+      <w:r>
+        <w:t xml:space="preserve"> (permanent one, delete one on side bar)</w:t>
+      </w:r>
+      <w:r>
+        <w:br/>
+        <w:t>Stage bonus</w:t>
+      </w:r>
+      <w:r>
+        <w:br/>
+        <w:t>Finishing a stage with the stage ui open doesn’t make the new button appear.  (Have to close and re-open)</w:t>
+      </w:r>
+      <w:r>
+        <w:br/>
+        <w:t>Something with borders isn’t happening right.  StageButton’s left has an extra +2 and the stage confirmation popup buttons are too far down and right</w:t>
+      </w:r>
+      <w:r>
+        <w:t>, overlapping the panel border.</w:t>
+      </w:r>
+      <w:r>
+        <w:br/>
+        <w:t>Need to have a stack of close button uis that are open and adjust their zIndex or another solution.</w:t>
+      </w:r>
+      <w:r>
+        <w:br/>
+        <w:t>Need a way to have text only update just before draw.  Same thing for the level bar.</w:t>
+      </w:r>
+      <w:r>
+        <w:br/>
+        <w:t>Resizing the window with side bar closed, then opening side bar has incorrect spacing between them based on previous size.</w:t>
+      </w:r>
+      <w:r>
+        <w:br/>
+      </w:r>
+      <w:r>
+        <w:t>DependentVariable get value()</w:t>
+      </w:r>
+      <w:r>
+        <w:t xml:space="preserve"> error log is paused because it clogs.  Need to find a way to prevent at least most of them during startup.</w:t>
+      </w:r>
     </w:p>
     <w:p/>
     <w:p>
@@ -106,6 +143,7 @@
     </w:p>
     <w:p>
       <w:r>
+        <w:lastRenderedPageBreak/>
         <w:t>Stage bonus manager</w:t>
       </w:r>
     </w:p>
@@ -147,7 +185,6 @@
     </w:p>
     <w:p>
       <w:r>
-        <w:lastRenderedPageBreak/>
         <w:t xml:space="preserve">Save next collision.  When checking collisions, save next collision, and just count down towards it based on time.  Save time to collision and which block or wall.  </w:t>
       </w:r>
     </w:p>

</xml_diff>